<commit_message>
apparently I leaked a change to one of the docs
</commit_message>
<xml_diff>
--- a/doc/2019-05-perimeleon-bus-rules.docx
+++ b/doc/2019-05-perimeleon-bus-rules.docx
@@ -1418,20 +1418,182 @@
       <w:r>
         <w:t>Change of address, telephone, etc.</w:t>
       </w:r>
+    </w:p>
+    <w:p>
+      <w:pPr>
+        <w:pStyle w:val="Heading3"/>
+      </w:pPr>
+      <w:r>
+        <w:t>Update member data</w:t>
+      </w:r>
+    </w:p>
+    <w:p>
+      <w:r>
+        <w:t>Change name, e.g., on marriage</w:t>
+      </w:r>
+      <w:r>
+        <w:br/>
+        <w:t>Phone, email, etc.</w:t>
+      </w:r>
+    </w:p>
+    <w:p>
+      <w:pPr>
+        <w:pStyle w:val="Heading3"/>
+      </w:pPr>
+      <w:r>
+        <w:t>Change assignment to household</w:t>
+      </w:r>
+    </w:p>
+    <w:p>
+      <w:r>
+        <w:t>E.g., someone gets married.</w:t>
+      </w:r>
+    </w:p>
+    <w:p>
+      <w:pPr>
+        <w:pStyle w:val="Heading3"/>
+      </w:pPr>
+      <w:r>
+        <w:t>Officer service</w:t>
+      </w:r>
+    </w:p>
+    <w:p>
+      <w:r>
+        <w:t>Ordination, installation</w:t>
+      </w:r>
+    </w:p>
+    <w:p>
+      <w:pPr>
+        <w:pStyle w:val="Heading3"/>
+      </w:pPr>
+      <w:r>
+        <w:t>Assign temporary address</w:t>
+      </w:r>
+    </w:p>
+    <w:p>
+      <w:r>
+        <w:t>E.g., for college student</w:t>
+      </w:r>
+    </w:p>
+    <w:p>
+      <w:pPr>
+        <w:pStyle w:val="Heading3"/>
+      </w:pPr>
+      <w:r>
+        <w:t>Remove temporary address</w:t>
+      </w:r>
+    </w:p>
+    <w:p>
+      <w:r>
+        <w:t>Ditto</w:t>
+      </w:r>
+    </w:p>
+    <w:p>
+      <w:pPr>
+        <w:pStyle w:val="Heading3"/>
+      </w:pPr>
+      <w:r>
+        <w:t>Export “printed” directory</w:t>
+      </w:r>
+    </w:p>
+    <w:p>
+      <w:r>
+        <w:t>Clerk probably will have to generate some form of this even in the new system.</w:t>
+      </w:r>
+    </w:p>
+    <w:p>
+      <w:pPr>
+        <w:pStyle w:val="Heading3"/>
+      </w:pPr>
+      <w:r>
+        <w:t xml:space="preserve">Export </w:t>
+      </w:r>
+      <w:r>
+        <w:t>CSV member director for contacts apps?</w:t>
+      </w:r>
+    </w:p>
+    <w:p>
+      <w:r>
+        <w:t>Does this become obsolete in new system? What’s the connection between members’ web app or native app and contacts on their devices?</w:t>
+      </w:r>
       <w:bookmarkStart w:id="0" w:name="_GoBack"/>
       <w:bookmarkEnd w:id="0"/>
     </w:p>
     <w:p>
       <w:pPr>
+        <w:pStyle w:val="Heading2"/>
+      </w:pPr>
+    </w:p>
+    <w:p>
+      <w:pPr>
+        <w:pStyle w:val="Heading2"/>
+      </w:pPr>
+      <w:r>
+        <w:t>Use Cases f</w:t>
+      </w:r>
+      <w:r>
+        <w:t>or the Administrator</w:t>
+      </w:r>
+    </w:p>
+    <w:p>
+      <w:r>
+        <w:t>CRUD on every type of data.</w:t>
+      </w:r>
+    </w:p>
+    <w:p/>
+    <w:p>
+      <w:pPr>
+        <w:pStyle w:val="Heading2"/>
+      </w:pPr>
+      <w:r>
+        <w:t xml:space="preserve">Use Case for pastors: </w:t>
+      </w:r>
+      <w:r>
+        <w:t>Queries</w:t>
+      </w:r>
+    </w:p>
+    <w:p>
+      <w:r>
+        <w:t>The system supports a number of queries, which are needed either by the clerk (for statistics) or the pastors.</w:t>
+      </w:r>
+      <w:r>
+        <w:t xml:space="preserve"> </w:t>
+      </w:r>
+      <w:proofErr w:type="gramStart"/>
+      <w:r>
+        <w:t>Generally</w:t>
+      </w:r>
+      <w:proofErr w:type="gramEnd"/>
+      <w:r>
+        <w:t xml:space="preserve"> the resulting display contains row numbers, so the number of entries is obvious. The resulting data are available as CSV on the clipboard.</w:t>
+      </w:r>
+    </w:p>
+    <w:p>
+      <w:pPr>
         <w:pStyle w:val="Heading3"/>
       </w:pPr>
       <w:r>
-        <w:t>Change assignment to household</w:t>
-      </w:r>
-    </w:p>
-    <w:p>
-      <w:r>
-        <w:t>E.g., someone gets married.</w:t>
+        <w:lastRenderedPageBreak/>
+        <w:t>Birthdays</w:t>
+      </w:r>
+    </w:p>
+    <w:p>
+      <w:r>
+        <w:t xml:space="preserve">For a given month, extract all active (communing or noncommuning) members whose birthday falls in the month, ordered by day of the month. From the results view, support a copy-paste into the system clipboard of the members’ public names (nickname and last name) with day of month—what you’re used to seeing in the bulletin, e.g., “Joe </w:t>
+      </w:r>
+      <w:proofErr w:type="spellStart"/>
+      <w:r>
+        <w:t>Schmoe</w:t>
+      </w:r>
+      <w:proofErr w:type="spellEnd"/>
+      <w:r>
+        <w:t xml:space="preserve"> (1), Ralph Blow</w:t>
+      </w:r>
+      <w:r>
+        <w:t xml:space="preserve"> (8)</w:t>
+      </w:r>
+      <w:r>
+        <w:t>”</w:t>
       </w:r>
     </w:p>
     <w:p>
@@ -1439,12 +1601,12 @@
         <w:pStyle w:val="Heading3"/>
       </w:pPr>
       <w:r>
-        <w:t>Officer service</w:t>
-      </w:r>
-    </w:p>
-    <w:p>
-      <w:r>
-        <w:t>Ordination, installation</w:t>
+        <w:t>Members by status</w:t>
+      </w:r>
+    </w:p>
+    <w:p>
+      <w:r>
+        <w:t>Extract members whose status is specified; filter by resident, non-resident, or both. The display contains row numbers, so the number of entries is obvious.</w:t>
       </w:r>
     </w:p>
     <w:p>
@@ -1452,12 +1614,15 @@
         <w:pStyle w:val="Heading3"/>
       </w:pPr>
       <w:r>
-        <w:t>Assign temporary address</w:t>
-      </w:r>
-    </w:p>
-    <w:p>
-      <w:r>
-        <w:t>E.g., for college student</w:t>
+        <w:t>Members by age</w:t>
+      </w:r>
+    </w:p>
+    <w:p>
+      <w:r>
+        <w:t xml:space="preserve">Show members whose age as of a specified date is less than (or other relations) </w:t>
+      </w:r>
+      <w:r>
+        <w:t>is a specified number of years. Filter optionally to include only active members.</w:t>
       </w:r>
     </w:p>
     <w:p>
@@ -1465,144 +1630,56 @@
         <w:pStyle w:val="Heading3"/>
       </w:pPr>
       <w:r>
-        <w:t>Remove temporary address</w:t>
-      </w:r>
-    </w:p>
-    <w:p>
-      <w:r>
-        <w:t>Ditto</w:t>
-      </w:r>
-    </w:p>
-    <w:p>
-      <w:pPr>
-        <w:pStyle w:val="Heading3"/>
-      </w:pPr>
-      <w:r>
-        <w:t>Export “printed” directory</w:t>
-      </w:r>
-    </w:p>
-    <w:p>
-      <w:r>
-        <w:t>Clerk probably will have to generate some form of this even in the new system.</w:t>
-      </w:r>
-    </w:p>
-    <w:p>
-      <w:pPr>
-        <w:pStyle w:val="Heading2"/>
-      </w:pPr>
-    </w:p>
-    <w:p>
-      <w:pPr>
-        <w:pStyle w:val="Heading2"/>
-      </w:pPr>
-      <w:r>
-        <w:t>Use Cases f</w:t>
-      </w:r>
-      <w:r>
-        <w:t>or the Administrator</w:t>
-      </w:r>
-    </w:p>
-    <w:p>
-      <w:r>
-        <w:t>CRUD on every type of data.</w:t>
-      </w:r>
-    </w:p>
-    <w:p/>
-    <w:p>
-      <w:pPr>
-        <w:pStyle w:val="Heading2"/>
-      </w:pPr>
-      <w:r>
-        <w:t xml:space="preserve">Use Case for pastors: </w:t>
-      </w:r>
-      <w:r>
-        <w:t>Queries</w:t>
-      </w:r>
-    </w:p>
-    <w:p>
-      <w:r>
-        <w:t>The system supports a number of queries, which are needed either by the clerk (for statistics) or the pastors.</w:t>
-      </w:r>
-      <w:r>
-        <w:t xml:space="preserve"> </w:t>
-      </w:r>
-      <w:proofErr w:type="gramStart"/>
-      <w:r>
-        <w:t>Generally</w:t>
-      </w:r>
-      <w:proofErr w:type="gramEnd"/>
-      <w:r>
-        <w:t xml:space="preserve"> the resulting display contains row numbers, so the number of entries is obvious. The resulting data are available as CSV on the clipboard.</w:t>
-      </w:r>
-    </w:p>
-    <w:p>
-      <w:pPr>
-        <w:pStyle w:val="Heading3"/>
-      </w:pPr>
-      <w:r>
-        <w:t>Birthdays</w:t>
-      </w:r>
-    </w:p>
-    <w:p>
-      <w:r>
-        <w:t xml:space="preserve">For a given month, extract all active (communing or noncommuning) members whose birthday falls in the month, ordered by day of the month. From the results view, support a copy-paste into the system clipboard of the members’ public names (nickname and last name) with day of month—what you’re used to seeing in the bulletin, e.g., “Joe </w:t>
-      </w:r>
-      <w:proofErr w:type="spellStart"/>
-      <w:r>
-        <w:t>Schmoe</w:t>
-      </w:r>
-      <w:proofErr w:type="spellEnd"/>
-      <w:r>
-        <w:t xml:space="preserve"> (1), Ralph Blow</w:t>
-      </w:r>
-      <w:r>
-        <w:t xml:space="preserve"> (8)</w:t>
-      </w:r>
-      <w:r>
-        <w:t>”</w:t>
-      </w:r>
-    </w:p>
-    <w:p>
-      <w:pPr>
-        <w:pStyle w:val="Heading3"/>
-      </w:pPr>
-      <w:r>
-        <w:t>Members by status</w:t>
-      </w:r>
-    </w:p>
-    <w:p>
-      <w:r>
-        <w:t>Extract members whose status is specified; filter by resident, non-resident, or both. The display contains row numbers, so the number of entries is obvious.</w:t>
-      </w:r>
-    </w:p>
-    <w:p>
-      <w:pPr>
-        <w:pStyle w:val="Heading3"/>
-      </w:pPr>
-      <w:r>
-        <w:lastRenderedPageBreak/>
-        <w:t>Members by age</w:t>
-      </w:r>
-    </w:p>
-    <w:p>
-      <w:r>
-        <w:t xml:space="preserve">Show members whose age as of a specified date is less than (or other relations) </w:t>
-      </w:r>
-      <w:r>
-        <w:t>is a specified number of years. Filter optionally to include only active members.</w:t>
-      </w:r>
-    </w:p>
-    <w:p>
-      <w:pPr>
-        <w:pStyle w:val="Heading3"/>
-      </w:pPr>
-      <w:r>
         <w:t>Transactions for statistics</w:t>
       </w:r>
     </w:p>
     <w:p>
       <w:r>
         <w:t xml:space="preserve">List in date order all Transactions on any members within a range of dates. </w:t>
+      </w:r>
+    </w:p>
+    <w:p>
+      <w:pPr>
+        <w:numPr>
+          <w:ilvl w:val="1"/>
+          <w:numId w:val="10"/>
+        </w:numPr>
+      </w:pPr>
+      <w:r>
+        <w:t>number of communing (exclude suspended and excommunicated members) and non-communing members</w:t>
+      </w:r>
+    </w:p>
+    <w:p>
+      <w:pPr>
+        <w:numPr>
+          <w:ilvl w:val="1"/>
+          <w:numId w:val="10"/>
+        </w:numPr>
+      </w:pPr>
+      <w:r>
+        <w:t>number of resident communing members</w:t>
+      </w:r>
+    </w:p>
+    <w:p>
+      <w:pPr>
+        <w:numPr>
+          <w:ilvl w:val="1"/>
+          <w:numId w:val="10"/>
+        </w:numPr>
+      </w:pPr>
+      <w:r>
+        <w:t>number of professions since date</w:t>
+      </w:r>
+    </w:p>
+    <w:p>
+      <w:pPr>
+        <w:numPr>
+          <w:ilvl w:val="1"/>
+          <w:numId w:val="10"/>
+        </w:numPr>
+      </w:pPr>
+      <w:r>
+        <w:t>number of receptions, dismissals, baptisms, etc., since date</w:t>
       </w:r>
     </w:p>
     <w:p>
@@ -3724,7 +3801,7 @@
 </file>
 
 <file path=customXml/itemProps1.xml><?xml version="1.0" encoding="utf-8"?>
-<ds:datastoreItem xmlns:ds="http://schemas.openxmlformats.org/officeDocument/2006/customXml" ds:itemID="{CEA81251-AB2C-294F-94E9-A07CBFF476D6}">
+<ds:datastoreItem xmlns:ds="http://schemas.openxmlformats.org/officeDocument/2006/customXml" ds:itemID="{2A57849C-A326-CB47-9E3A-7A2A33A45A5C}">
   <ds:schemaRefs>
     <ds:schemaRef ds:uri="http://schemas.openxmlformats.org/officeDocument/2006/bibliography"/>
   </ds:schemaRefs>

</xml_diff>